<commit_message>
Adding Andeerson fm Passport Ext.
</commit_message>
<xml_diff>
--- a/Anderson.docx
+++ b/Anderson.docx
@@ -23,142 +23,187 @@
           <w:bCs/>
         </w:rPr>
       </w:pPr>
+    </w:p>
+    <w:p>
+      <w:pPr>
+        <w:tabs>
+          <w:tab w:val="left" w:pos="0"/>
+          <w:tab w:val="left" w:pos="172"/>
+          <w:tab w:val="left" w:pos="360"/>
+        </w:tabs>
+        <w:autoSpaceDE w:val="0"/>
+        <w:autoSpaceDN w:val="0"/>
+        <w:adjustRightInd w:val="0"/>
+        <w:jc w:val="center"/>
+        <w:rPr>
+          <w:b/>
+          <w:bCs/>
+        </w:rPr>
+      </w:pPr>
+    </w:p>
+    <w:p>
+      <w:pPr>
+        <w:tabs>
+          <w:tab w:val="left" w:pos="0"/>
+          <w:tab w:val="left" w:pos="172"/>
+          <w:tab w:val="left" w:pos="360"/>
+        </w:tabs>
+        <w:autoSpaceDE w:val="0"/>
+        <w:autoSpaceDN w:val="0"/>
+        <w:adjustRightInd w:val="0"/>
+        <w:jc w:val="center"/>
+        <w:rPr>
+          <w:b/>
+          <w:bCs/>
+        </w:rPr>
+      </w:pPr>
+    </w:p>
+    <w:p>
+      <w:pPr>
+        <w:tabs>
+          <w:tab w:val="left" w:pos="0"/>
+          <w:tab w:val="left" w:pos="172"/>
+          <w:tab w:val="left" w:pos="360"/>
+        </w:tabs>
+        <w:autoSpaceDE w:val="0"/>
+        <w:autoSpaceDN w:val="0"/>
+        <w:adjustRightInd w:val="0"/>
+        <w:jc w:val="center"/>
+        <w:rPr>
+          <w:b/>
+          <w:bCs/>
+        </w:rPr>
+      </w:pPr>
+    </w:p>
+    <w:p>
+      <w:pPr>
+        <w:tabs>
+          <w:tab w:val="left" w:pos="0"/>
+          <w:tab w:val="left" w:pos="172"/>
+          <w:tab w:val="left" w:pos="360"/>
+        </w:tabs>
+        <w:autoSpaceDE w:val="0"/>
+        <w:autoSpaceDN w:val="0"/>
+        <w:adjustRightInd w:val="0"/>
+        <w:jc w:val="center"/>
+        <w:rPr>
+          <w:b/>
+          <w:bCs/>
+        </w:rPr>
+      </w:pPr>
+    </w:p>
+    <w:p>
+      <w:pPr>
+        <w:tabs>
+          <w:tab w:val="left" w:pos="0"/>
+          <w:tab w:val="left" w:pos="172"/>
+          <w:tab w:val="left" w:pos="360"/>
+        </w:tabs>
+        <w:autoSpaceDE w:val="0"/>
+        <w:autoSpaceDN w:val="0"/>
+        <w:adjustRightInd w:val="0"/>
+        <w:jc w:val="center"/>
+        <w:rPr>
+          <w:b/>
+          <w:bCs/>
+        </w:rPr>
+      </w:pPr>
+    </w:p>
+    <w:p>
+      <w:pPr>
+        <w:tabs>
+          <w:tab w:val="left" w:pos="0"/>
+          <w:tab w:val="left" w:pos="172"/>
+          <w:tab w:val="left" w:pos="360"/>
+        </w:tabs>
+        <w:autoSpaceDE w:val="0"/>
+        <w:autoSpaceDN w:val="0"/>
+        <w:adjustRightInd w:val="0"/>
+        <w:jc w:val="center"/>
+        <w:rPr>
+          <w:sz w:val="24"/>
+          <w:szCs w:val="12"/>
+        </w:rPr>
+      </w:pPr>
+      <w:r>
+        <w:rPr>
+          <w:b/>
+          <w:bCs/>
+        </w:rPr>
+        <w:t>(</w:t>
+      </w:r>
+      <w:r>
+        <w:rPr>
+          <w:b/>
+          <w:bCs/>
+          <w:color w:val="008000"/>
+        </w:rPr>
+        <w:t>You can search any file or page on this web site by following the steps found by clicking on</w:t>
+      </w:r>
+      <w:r>
+        <w:rPr>
+          <w:b/>
+          <w:bCs/>
+        </w:rPr>
+        <w:t xml:space="preserve"> </w:t>
+      </w:r>
+      <w:r>
+        <w:rPr>
+          <w:b/>
+          <w:bCs/>
+          <w:color w:val="0000FF"/>
+        </w:rPr>
+        <w:fldChar w:fldCharType="begin"/>
+      </w:r>
+      <w:r>
+        <w:rPr>
+          <w:b/>
+          <w:bCs/>
+          <w:color w:val="0000FF"/>
+        </w:rPr>
+        <w:instrText xml:space="preserve">HYPERLINK "I:\\Monroe County, Ohio History &amp; Genealogy - website - </w:instrText>
+      </w:r>
       <w:bookmarkStart w:id="0" w:name="_GoBack"/>
       <w:bookmarkEnd w:id="0"/>
-    </w:p>
-    <w:p>
-      <w:pPr>
-        <w:tabs>
-          <w:tab w:val="left" w:pos="0"/>
-          <w:tab w:val="left" w:pos="172"/>
-          <w:tab w:val="left" w:pos="360"/>
-        </w:tabs>
-        <w:autoSpaceDE w:val="0"/>
-        <w:autoSpaceDN w:val="0"/>
-        <w:adjustRightInd w:val="0"/>
-        <w:jc w:val="center"/>
+      <w:r>
         <w:rPr>
           <w:b/>
           <w:bCs/>
-        </w:rPr>
-      </w:pPr>
-    </w:p>
-    <w:p>
-      <w:pPr>
-        <w:tabs>
-          <w:tab w:val="left" w:pos="0"/>
-          <w:tab w:val="left" w:pos="172"/>
-          <w:tab w:val="left" w:pos="360"/>
-        </w:tabs>
-        <w:autoSpaceDE w:val="0"/>
-        <w:autoSpaceDN w:val="0"/>
-        <w:adjustRightInd w:val="0"/>
-        <w:jc w:val="center"/>
+          <w:color w:val="0000FF"/>
+        </w:rPr>
+        <w:instrText>9 Nov 2017\\search.htm"</w:instrText>
+      </w:r>
+      <w:r>
         <w:rPr>
           <w:b/>
           <w:bCs/>
-        </w:rPr>
-      </w:pPr>
-    </w:p>
-    <w:p>
-      <w:pPr>
-        <w:tabs>
-          <w:tab w:val="left" w:pos="0"/>
-          <w:tab w:val="left" w:pos="172"/>
-          <w:tab w:val="left" w:pos="360"/>
-        </w:tabs>
-        <w:autoSpaceDE w:val="0"/>
-        <w:autoSpaceDN w:val="0"/>
-        <w:adjustRightInd w:val="0"/>
-        <w:jc w:val="center"/>
+          <w:color w:val="0000FF"/>
+        </w:rPr>
+      </w:r>
+      <w:r>
         <w:rPr>
           <w:b/>
           <w:bCs/>
-        </w:rPr>
-      </w:pPr>
-    </w:p>
-    <w:p>
-      <w:pPr>
-        <w:tabs>
-          <w:tab w:val="left" w:pos="0"/>
-          <w:tab w:val="left" w:pos="172"/>
-          <w:tab w:val="left" w:pos="360"/>
-        </w:tabs>
-        <w:autoSpaceDE w:val="0"/>
-        <w:autoSpaceDN w:val="0"/>
-        <w:adjustRightInd w:val="0"/>
-        <w:jc w:val="center"/>
-        <w:rPr>
+          <w:color w:val="0000FF"/>
+        </w:rPr>
+        <w:fldChar w:fldCharType="separate"/>
+      </w:r>
+      <w:r>
+        <w:rPr>
+          <w:rStyle w:val="Hyperlink"/>
           <w:b/>
           <w:bCs/>
         </w:rPr>
-      </w:pPr>
-    </w:p>
-    <w:p>
-      <w:pPr>
-        <w:tabs>
-          <w:tab w:val="left" w:pos="0"/>
-          <w:tab w:val="left" w:pos="172"/>
-          <w:tab w:val="left" w:pos="360"/>
-        </w:tabs>
-        <w:autoSpaceDE w:val="0"/>
-        <w:autoSpaceDN w:val="0"/>
-        <w:adjustRightInd w:val="0"/>
-        <w:jc w:val="center"/>
+        <w:t>Search</w:t>
+      </w:r>
+      <w:r>
         <w:rPr>
           <w:b/>
           <w:bCs/>
-        </w:rPr>
-      </w:pPr>
-    </w:p>
-    <w:p>
-      <w:pPr>
-        <w:tabs>
-          <w:tab w:val="left" w:pos="0"/>
-          <w:tab w:val="left" w:pos="172"/>
-          <w:tab w:val="left" w:pos="360"/>
-        </w:tabs>
-        <w:autoSpaceDE w:val="0"/>
-        <w:autoSpaceDN w:val="0"/>
-        <w:adjustRightInd w:val="0"/>
-        <w:jc w:val="center"/>
-        <w:rPr>
-          <w:sz w:val="24"/>
-          <w:szCs w:val="12"/>
-        </w:rPr>
-      </w:pPr>
-      <w:r>
-        <w:rPr>
-          <w:b/>
-          <w:bCs/>
-        </w:rPr>
-        <w:t>(</w:t>
-      </w:r>
-      <w:r>
-        <w:rPr>
-          <w:b/>
-          <w:bCs/>
-          <w:color w:val="008000"/>
-        </w:rPr>
-        <w:t>You can search any file or page on this web site by following the steps found by clicking on</w:t>
-      </w:r>
-      <w:r>
-        <w:rPr>
-          <w:b/>
-          <w:bCs/>
-        </w:rPr>
-        <w:t xml:space="preserve"> </w:t>
-      </w:r>
-      <w:hyperlink r:id="rId6" w:history="1">
-        <w:r>
-          <w:rPr>
-            <w:rStyle w:val="Hyperlink"/>
-            <w:b/>
-            <w:bCs/>
-          </w:rPr>
-          <w:t>Search</w:t>
-        </w:r>
-      </w:hyperlink>
+          <w:color w:val="0000FF"/>
+        </w:rPr>
+        <w:fldChar w:fldCharType="end"/>
+      </w:r>
       <w:r>
         <w:rPr>
           <w:b/>
@@ -223,169 +268,17 @@
     </w:p>
     <w:p>
       <w:pPr>
-        <w:pStyle w:val="NormalWeb"/>
-        <w:jc w:val="center"/>
-        <w:rPr>
-          <w:b/>
-          <w:bCs/>
-          <w:sz w:val="40"/>
-          <w:szCs w:val="27"/>
-          <w:u w:val="single"/>
-        </w:rPr>
-      </w:pPr>
-      <w:hyperlink r:id="rId7" w:anchor="familytrees" w:history="1">
-        <w:r>
-          <w:rPr>
-            <w:rStyle w:val="Hyperlink"/>
-            <w:rFonts w:ascii="PressWriter Symbols" w:hAnsi="PressWriter Symbols"/>
-            <w:i/>
-            <w:iCs/>
-            <w:color w:val="FF0000"/>
-            <w:sz w:val="36"/>
-          </w:rPr>
-          <w:t>[</w:t>
-        </w:r>
-      </w:hyperlink>
-      <w:r>
-        <w:rPr>
-          <w:sz w:val="28"/>
-          <w:szCs w:val="15"/>
-        </w:rPr>
-        <w:t xml:space="preserve">  </w:t>
-      </w:r>
-      <w:hyperlink r:id="rId8" w:history="1">
-        <w:r>
-          <w:rPr>
-            <w:rStyle w:val="Hyperlink"/>
-            <w:rFonts w:ascii="Marlett" w:hAnsi="Marlett"/>
-            <w:sz w:val="28"/>
-          </w:rPr>
-          <w:t>s</w:t>
-        </w:r>
-      </w:hyperlink>
-      <w:r>
-        <w:rPr>
-          <w:sz w:val="28"/>
-          <w:szCs w:val="15"/>
-        </w:rPr>
-        <w:t xml:space="preserve">  </w:t>
-      </w:r>
-    </w:p>
-    <w:p>
-      <w:pPr>
-        <w:pStyle w:val="NormalWeb"/>
-        <w:spacing w:before="0" w:beforeAutospacing="0" w:after="0" w:afterAutospacing="0"/>
-        <w:ind w:left="360"/>
-        <w:jc w:val="center"/>
-        <w:rPr>
-          <w:b/>
-          <w:bCs/>
-          <w:sz w:val="28"/>
-          <w:szCs w:val="27"/>
-        </w:rPr>
-      </w:pPr>
-      <w:hyperlink r:id="rId9" w:anchor="familytrees" w:history="1">
-        <w:r>
-          <w:rPr>
-            <w:rStyle w:val="Hyperlink"/>
-            <w:rFonts w:ascii="PressWriter Symbols" w:hAnsi="PressWriter Symbols"/>
-            <w:i/>
-            <w:iCs/>
-            <w:color w:val="FF0000"/>
-            <w:sz w:val="36"/>
-          </w:rPr>
-          <w:t>[</w:t>
-        </w:r>
-      </w:hyperlink>
-      <w:r>
-        <w:rPr>
-          <w:sz w:val="28"/>
-          <w:szCs w:val="15"/>
-        </w:rPr>
-        <w:t xml:space="preserve">  </w:t>
-      </w:r>
-      <w:r>
-        <w:rPr>
-          <w:b/>
-          <w:bCs/>
-          <w:i/>
-          <w:iCs/>
-          <w:color w:val="008000"/>
-          <w:sz w:val="28"/>
-          <w:szCs w:val="27"/>
-        </w:rPr>
-        <w:t>Click on the red arrow for a shortcut to the list of family trees on this site</w:t>
-      </w:r>
-    </w:p>
-    <w:p>
-      <w:pPr>
-        <w:pStyle w:val="NormalWeb"/>
-        <w:spacing w:before="0" w:beforeAutospacing="0" w:after="0" w:afterAutospacing="0"/>
-        <w:ind w:left="360"/>
-        <w:jc w:val="center"/>
-        <w:rPr>
-          <w:i/>
-          <w:iCs/>
-          <w:color w:val="008000"/>
-          <w:sz w:val="28"/>
-          <w:szCs w:val="15"/>
-        </w:rPr>
-      </w:pPr>
-      <w:hyperlink r:id="rId10" w:history="1">
-        <w:r>
-          <w:rPr>
-            <w:rStyle w:val="Hyperlink"/>
-            <w:rFonts w:ascii="Marlett" w:hAnsi="Marlett"/>
-            <w:sz w:val="28"/>
-          </w:rPr>
-          <w:t>s</w:t>
-        </w:r>
-      </w:hyperlink>
-      <w:r>
-        <w:rPr>
-          <w:sz w:val="28"/>
-          <w:szCs w:val="15"/>
-        </w:rPr>
-        <w:t xml:space="preserve">   </w:t>
-      </w:r>
-      <w:r>
-        <w:rPr>
-          <w:b/>
-          <w:bCs/>
-          <w:i/>
-          <w:iCs/>
-          <w:color w:val="008000"/>
-          <w:sz w:val="28"/>
-          <w:szCs w:val="27"/>
-        </w:rPr>
-        <w:t>Click on the blue question mark for assistance</w:t>
-      </w:r>
-      <w:r>
-        <w:rPr>
-          <w:b/>
-          <w:bCs/>
-          <w:i/>
-          <w:iCs/>
-          <w:color w:val="008000"/>
-          <w:sz w:val="28"/>
-          <w:szCs w:val="15"/>
-        </w:rPr>
-        <w:t xml:space="preserve"> in navigating among family trees</w:t>
-      </w:r>
-    </w:p>
-    <w:p>
-      <w:pPr>
-        <w:tabs>
-          <w:tab w:val="left" w:pos="0"/>
-          <w:tab w:val="left" w:pos="244"/>
-          <w:tab w:val="left" w:pos="360"/>
-        </w:tabs>
-        <w:autoSpaceDE w:val="0"/>
-        <w:autoSpaceDN w:val="0"/>
-        <w:adjustRightInd w:val="0"/>
-        <w:rPr>
-          <w:sz w:val="24"/>
-          <w:szCs w:val="24"/>
+        <w:tabs>
+          <w:tab w:val="left" w:pos="0"/>
+          <w:tab w:val="left" w:pos="122"/>
+          <w:tab w:val="left" w:pos="360"/>
+        </w:tabs>
+        <w:autoSpaceDE w:val="0"/>
+        <w:autoSpaceDN w:val="0"/>
+        <w:adjustRightInd w:val="0"/>
+        <w:rPr>
+          <w:sz w:val="12"/>
+          <w:szCs w:val="12"/>
         </w:rPr>
       </w:pPr>
     </w:p>
@@ -526,7 +419,7 @@
         </w:rPr>
         <w:t xml:space="preserve">..... + </w:t>
       </w:r>
-      <w:hyperlink r:id="rId11" w:anchor="KatherineMahalaLucindaNalley" w:history="1">
+      <w:hyperlink r:id="rId6" w:anchor="KatherineMahalaLucindaNalley" w:history="1">
         <w:r>
           <w:rPr>
             <w:rStyle w:val="Hyperlink"/>
@@ -714,7 +607,7 @@
         </w:rPr>
         <w:t xml:space="preserve">.......... + </w:t>
       </w:r>
-      <w:hyperlink r:id="rId12" w:anchor="PaulDavidSimmons1918" w:history="1">
+      <w:hyperlink r:id="rId7" w:anchor="PaulDavidSimmons1918" w:history="1">
         <w:r>
           <w:rPr>
             <w:rStyle w:val="Hyperlink"/>
@@ -1009,7 +902,7 @@
         </w:rPr>
         <w:t xml:space="preserve">..... + </w:t>
       </w:r>
-      <w:hyperlink r:id="rId13" w:anchor="LydiaMobberly1868" w:history="1">
+      <w:hyperlink r:id="rId8" w:anchor="LydiaMobberly1868" w:history="1">
         <w:r>
           <w:rPr>
             <w:rStyle w:val="Hyperlink"/>
@@ -1109,7 +1002,7 @@
         </w:rPr>
         <w:t xml:space="preserve">Provided by:  </w:t>
       </w:r>
-      <w:hyperlink r:id="rId14" w:history="1">
+      <w:hyperlink r:id="rId9" w:history="1">
         <w:r>
           <w:rPr>
             <w:rStyle w:val="Hyperlink"/>
@@ -1140,7 +1033,7 @@
       <w:pPr>
         <w:jc w:val="center"/>
       </w:pPr>
-      <w:hyperlink r:id="rId15" w:history="1">
+      <w:hyperlink r:id="rId10" w:history="1">
         <w:r>
           <w:rPr>
             <w:rStyle w:val="Hyperlink"/>

</xml_diff>

<commit_message>
Anderson fm Passport 1:20 14/Jan/18
</commit_message>
<xml_diff>
--- a/Anderson.docx
+++ b/Anderson.docx
@@ -147,63 +147,16 @@
         </w:rPr>
         <w:t xml:space="preserve"> </w:t>
       </w:r>
-      <w:r>
-        <w:rPr>
-          <w:b/>
-          <w:bCs/>
-          <w:color w:val="0000FF"/>
-        </w:rPr>
-        <w:fldChar w:fldCharType="begin"/>
-      </w:r>
-      <w:r>
-        <w:rPr>
-          <w:b/>
-          <w:bCs/>
-          <w:color w:val="0000FF"/>
-        </w:rPr>
-        <w:instrText xml:space="preserve">HYPERLINK "I:\\Monroe County, Ohio History &amp; Genealogy - website - </w:instrText>
-      </w:r>
-      <w:bookmarkStart w:id="0" w:name="_GoBack"/>
-      <w:bookmarkEnd w:id="0"/>
-      <w:r>
-        <w:rPr>
-          <w:b/>
-          <w:bCs/>
-          <w:color w:val="0000FF"/>
-        </w:rPr>
-        <w:instrText>9 Nov 2017\\search.htm"</w:instrText>
-      </w:r>
-      <w:r>
-        <w:rPr>
-          <w:b/>
-          <w:bCs/>
-          <w:color w:val="0000FF"/>
-        </w:rPr>
-      </w:r>
-      <w:r>
-        <w:rPr>
-          <w:b/>
-          <w:bCs/>
-          <w:color w:val="0000FF"/>
-        </w:rPr>
-        <w:fldChar w:fldCharType="separate"/>
-      </w:r>
-      <w:r>
-        <w:rPr>
-          <w:rStyle w:val="Hyperlink"/>
-          <w:b/>
-          <w:bCs/>
-        </w:rPr>
-        <w:t>Search</w:t>
-      </w:r>
-      <w:r>
-        <w:rPr>
-          <w:b/>
-          <w:bCs/>
-          <w:color w:val="0000FF"/>
-        </w:rPr>
-        <w:fldChar w:fldCharType="end"/>
-      </w:r>
+      <w:hyperlink r:id="rId6" w:history="1">
+        <w:r>
+          <w:rPr>
+            <w:rStyle w:val="Hyperlink"/>
+            <w:b/>
+            <w:bCs/>
+          </w:rPr>
+          <w:t>Search</w:t>
+        </w:r>
+      </w:hyperlink>
       <w:r>
         <w:rPr>
           <w:b/>
@@ -263,7 +216,100 @@
           <w:szCs w:val="28"/>
           <w:u w:val="single"/>
         </w:rPr>
-        <w:t>Descendants of John Anderson</w:t>
+        <w:t>Descendants of John Ande</w:t>
+      </w:r>
+      <w:bookmarkStart w:id="0" w:name="_GoBack"/>
+      <w:bookmarkEnd w:id="0"/>
+      <w:r>
+        <w:rPr>
+          <w:b/>
+          <w:bCs/>
+          <w:i/>
+          <w:iCs/>
+          <w:sz w:val="44"/>
+          <w:szCs w:val="28"/>
+          <w:u w:val="single"/>
+        </w:rPr>
+        <w:t>rson</w:t>
+      </w:r>
+    </w:p>
+    <w:p>
+      <w:pPr>
+        <w:tabs>
+          <w:tab w:val="left" w:pos="0"/>
+          <w:tab w:val="left" w:pos="122"/>
+          <w:tab w:val="left" w:pos="360"/>
+        </w:tabs>
+        <w:autoSpaceDE w:val="0"/>
+        <w:autoSpaceDN w:val="0"/>
+        <w:adjustRightInd w:val="0"/>
+        <w:rPr>
+          <w:b/>
+          <w:i/>
+          <w:color w:val="FF0000"/>
+          <w:sz w:val="36"/>
+          <w:szCs w:val="36"/>
+        </w:rPr>
+      </w:pPr>
+    </w:p>
+    <w:p>
+      <w:pPr>
+        <w:tabs>
+          <w:tab w:val="left" w:pos="0"/>
+          <w:tab w:val="left" w:pos="122"/>
+          <w:tab w:val="left" w:pos="360"/>
+        </w:tabs>
+        <w:autoSpaceDE w:val="0"/>
+        <w:autoSpaceDN w:val="0"/>
+        <w:adjustRightInd w:val="0"/>
+        <w:jc w:val="center"/>
+        <w:rPr>
+          <w:b/>
+          <w:i/>
+          <w:color w:val="FF0000"/>
+          <w:sz w:val="36"/>
+          <w:szCs w:val="36"/>
+        </w:rPr>
+      </w:pPr>
+      <w:r>
+        <w:rPr>
+          <w:b/>
+          <w:i/>
+          <w:color w:val="FF0000"/>
+          <w:sz w:val="36"/>
+          <w:szCs w:val="36"/>
+        </w:rPr>
+        <w:t>This is a test – This file was import</w:t>
+      </w:r>
+      <w:r>
+        <w:rPr>
+          <w:b/>
+          <w:i/>
+          <w:color w:val="FF0000"/>
+          <w:sz w:val="36"/>
+          <w:szCs w:val="36"/>
+        </w:rPr>
+        <w:t>e</w:t>
+      </w:r>
+      <w:r>
+        <w:rPr>
+          <w:b/>
+          <w:i/>
+          <w:color w:val="FF0000"/>
+          <w:sz w:val="36"/>
+          <w:szCs w:val="36"/>
+        </w:rPr>
+        <w:t>d from</w:t>
+      </w:r>
+      <w:r>
+        <w:rPr>
+          <w:b/>
+          <w:i/>
+          <w:color w:val="FF0000"/>
+          <w:sz w:val="36"/>
+          <w:szCs w:val="36"/>
+        </w:rPr>
+        <w:t xml:space="preserve"> Passport Ext H-D</w:t>
       </w:r>
     </w:p>
     <w:p>
@@ -419,7 +465,7 @@
         </w:rPr>
         <w:t xml:space="preserve">..... + </w:t>
       </w:r>
-      <w:hyperlink r:id="rId6" w:anchor="KatherineMahalaLucindaNalley" w:history="1">
+      <w:hyperlink r:id="rId7" w:anchor="KatherineMahalaLucindaNalley" w:history="1">
         <w:r>
           <w:rPr>
             <w:rStyle w:val="Hyperlink"/>
@@ -607,7 +653,7 @@
         </w:rPr>
         <w:t xml:space="preserve">.......... + </w:t>
       </w:r>
-      <w:hyperlink r:id="rId7" w:anchor="PaulDavidSimmons1918" w:history="1">
+      <w:hyperlink r:id="rId8" w:anchor="PaulDavidSimmons1918" w:history="1">
         <w:r>
           <w:rPr>
             <w:rStyle w:val="Hyperlink"/>
@@ -902,7 +948,7 @@
         </w:rPr>
         <w:t xml:space="preserve">..... + </w:t>
       </w:r>
-      <w:hyperlink r:id="rId8" w:anchor="LydiaMobberly1868" w:history="1">
+      <w:hyperlink r:id="rId9" w:anchor="LydiaMobberly1868" w:history="1">
         <w:r>
           <w:rPr>
             <w:rStyle w:val="Hyperlink"/>
@@ -1002,7 +1048,7 @@
         </w:rPr>
         <w:t xml:space="preserve">Provided by:  </w:t>
       </w:r>
-      <w:hyperlink r:id="rId9" w:history="1">
+      <w:hyperlink r:id="rId10" w:history="1">
         <w:r>
           <w:rPr>
             <w:rStyle w:val="Hyperlink"/>
@@ -1033,7 +1079,7 @@
       <w:pPr>
         <w:jc w:val="center"/>
       </w:pPr>
-      <w:hyperlink r:id="rId10" w:history="1">
+      <w:hyperlink r:id="rId11" w:history="1">
         <w:r>
           <w:rPr>
             <w:rStyle w:val="Hyperlink"/>

</xml_diff>

<commit_message>
Replace: Anderson from Passport Est H-D
</commit_message>
<xml_diff>
--- a/Anderson.docx
+++ b/Anderson.docx
@@ -216,7 +216,7 @@
           <w:szCs w:val="28"/>
           <w:u w:val="single"/>
         </w:rPr>
-        <w:t>Descendants of John Ande</w:t>
+        <w:t>Descendants of John Anders</w:t>
       </w:r>
       <w:bookmarkStart w:id="0" w:name="_GoBack"/>
       <w:bookmarkEnd w:id="0"/>
@@ -230,19 +230,52 @@
           <w:szCs w:val="28"/>
           <w:u w:val="single"/>
         </w:rPr>
-        <w:t>rson</w:t>
-      </w:r>
-    </w:p>
-    <w:p>
-      <w:pPr>
-        <w:tabs>
-          <w:tab w:val="left" w:pos="0"/>
-          <w:tab w:val="left" w:pos="122"/>
-          <w:tab w:val="left" w:pos="360"/>
-        </w:tabs>
-        <w:autoSpaceDE w:val="0"/>
-        <w:autoSpaceDN w:val="0"/>
-        <w:adjustRightInd w:val="0"/>
+        <w:t>on</w:t>
+      </w:r>
+    </w:p>
+    <w:p>
+      <w:pPr>
+        <w:tabs>
+          <w:tab w:val="left" w:pos="0"/>
+          <w:tab w:val="left" w:pos="244"/>
+          <w:tab w:val="left" w:pos="360"/>
+        </w:tabs>
+        <w:autoSpaceDE w:val="0"/>
+        <w:autoSpaceDN w:val="0"/>
+        <w:adjustRightInd w:val="0"/>
+        <w:rPr>
+          <w:sz w:val="24"/>
+          <w:szCs w:val="24"/>
+        </w:rPr>
+      </w:pPr>
+    </w:p>
+    <w:p>
+      <w:pPr>
+        <w:tabs>
+          <w:tab w:val="left" w:pos="0"/>
+          <w:tab w:val="left" w:pos="244"/>
+          <w:tab w:val="left" w:pos="360"/>
+        </w:tabs>
+        <w:autoSpaceDE w:val="0"/>
+        <w:autoSpaceDN w:val="0"/>
+        <w:adjustRightInd w:val="0"/>
+        <w:rPr>
+          <w:sz w:val="24"/>
+          <w:szCs w:val="24"/>
+        </w:rPr>
+      </w:pPr>
+    </w:p>
+    <w:p>
+      <w:pPr>
+        <w:tabs>
+          <w:tab w:val="left" w:pos="0"/>
+          <w:tab w:val="left" w:pos="244"/>
+          <w:tab w:val="left" w:pos="360"/>
+        </w:tabs>
+        <w:autoSpaceDE w:val="0"/>
+        <w:autoSpaceDN w:val="0"/>
+        <w:adjustRightInd w:val="0"/>
+        <w:jc w:val="center"/>
         <w:rPr>
           <w:b/>
           <w:i/>
@@ -251,18 +284,7 @@
           <w:szCs w:val="36"/>
         </w:rPr>
       </w:pPr>
-    </w:p>
-    <w:p>
-      <w:pPr>
-        <w:tabs>
-          <w:tab w:val="left" w:pos="0"/>
-          <w:tab w:val="left" w:pos="122"/>
-          <w:tab w:val="left" w:pos="360"/>
-        </w:tabs>
-        <w:autoSpaceDE w:val="0"/>
-        <w:autoSpaceDN w:val="0"/>
-        <w:adjustRightInd w:val="0"/>
-        <w:jc w:val="center"/>
+      <w:r>
         <w:rPr>
           <w:b/>
           <w:i/>
@@ -270,63 +292,8 @@
           <w:sz w:val="36"/>
           <w:szCs w:val="36"/>
         </w:rPr>
-      </w:pPr>
-      <w:r>
-        <w:rPr>
-          <w:b/>
-          <w:i/>
-          <w:color w:val="FF0000"/>
-          <w:sz w:val="36"/>
-          <w:szCs w:val="36"/>
-        </w:rPr>
-        <w:t>This is a test – This file was import</w:t>
-      </w:r>
-      <w:r>
-        <w:rPr>
-          <w:b/>
-          <w:i/>
-          <w:color w:val="FF0000"/>
-          <w:sz w:val="36"/>
-          <w:szCs w:val="36"/>
-        </w:rPr>
-        <w:t>e</w:t>
-      </w:r>
-      <w:r>
-        <w:rPr>
-          <w:b/>
-          <w:i/>
-          <w:color w:val="FF0000"/>
-          <w:sz w:val="36"/>
-          <w:szCs w:val="36"/>
-        </w:rPr>
-        <w:t>d from</w:t>
-      </w:r>
-      <w:r>
-        <w:rPr>
-          <w:b/>
-          <w:i/>
-          <w:color w:val="FF0000"/>
-          <w:sz w:val="36"/>
-          <w:szCs w:val="36"/>
-        </w:rPr>
-        <w:t xml:space="preserve"> Passport Ext H-D</w:t>
-      </w:r>
-    </w:p>
-    <w:p>
-      <w:pPr>
-        <w:tabs>
-          <w:tab w:val="left" w:pos="0"/>
-          <w:tab w:val="left" w:pos="122"/>
-          <w:tab w:val="left" w:pos="360"/>
-        </w:tabs>
-        <w:autoSpaceDE w:val="0"/>
-        <w:autoSpaceDN w:val="0"/>
-        <w:adjustRightInd w:val="0"/>
-        <w:rPr>
-          <w:sz w:val="12"/>
-          <w:szCs w:val="12"/>
-        </w:rPr>
-      </w:pPr>
+        <w:t>A test – insertion of Anderson from Passport – 1:55 14 Jan ‘18</w:t>
+      </w:r>
     </w:p>
     <w:p>
       <w:pPr>

</xml_diff>

<commit_message>
modified file 5:22 14-Jan-18
</commit_message>
<xml_diff>
--- a/Anderson.docx
+++ b/Anderson.docx
@@ -216,21 +216,7 @@
           <w:szCs w:val="28"/>
           <w:u w:val="single"/>
         </w:rPr>
-        <w:t>Descendants of John Anders</w:t>
-      </w:r>
-      <w:bookmarkStart w:id="0" w:name="_GoBack"/>
-      <w:bookmarkEnd w:id="0"/>
-      <w:r>
-        <w:rPr>
-          <w:b/>
-          <w:bCs/>
-          <w:i/>
-          <w:iCs/>
-          <w:sz w:val="44"/>
-          <w:szCs w:val="28"/>
-          <w:u w:val="single"/>
-        </w:rPr>
-        <w:t>on</w:t>
+        <w:t>Descendants of John Anderson</w:t>
       </w:r>
     </w:p>
     <w:p>
@@ -292,7 +278,69 @@
           <w:sz w:val="36"/>
           <w:szCs w:val="36"/>
         </w:rPr>
-        <w:t>A test – insertion of Anderson from Passport – 1:55 14 Jan ‘18</w:t>
+        <w:t xml:space="preserve">A test – </w:t>
+      </w:r>
+      <w:r>
+        <w:rPr>
+          <w:b/>
+          <w:i/>
+          <w:color w:val="FF0000"/>
+          <w:sz w:val="36"/>
+          <w:szCs w:val="36"/>
+        </w:rPr>
+        <w:t>modifica</w:t>
+      </w:r>
+      <w:r>
+        <w:rPr>
+          <w:b/>
+          <w:i/>
+          <w:color w:val="FF0000"/>
+          <w:sz w:val="36"/>
+          <w:szCs w:val="36"/>
+        </w:rPr>
+        <w:t xml:space="preserve">tion of Anderson from Passport – </w:t>
+      </w:r>
+      <w:r>
+        <w:rPr>
+          <w:b/>
+          <w:i/>
+          <w:color w:val="FF0000"/>
+          <w:sz w:val="36"/>
+          <w:szCs w:val="36"/>
+        </w:rPr>
+        <w:t>5</w:t>
+      </w:r>
+      <w:r>
+        <w:rPr>
+          <w:b/>
+          <w:i/>
+          <w:color w:val="FF0000"/>
+          <w:sz w:val="36"/>
+          <w:szCs w:val="36"/>
+        </w:rPr>
+        <w:t>:</w:t>
+      </w:r>
+      <w:r>
+        <w:rPr>
+          <w:b/>
+          <w:i/>
+          <w:color w:val="FF0000"/>
+          <w:sz w:val="36"/>
+          <w:szCs w:val="36"/>
+        </w:rPr>
+        <w:t>20</w:t>
+      </w:r>
+      <w:bookmarkStart w:id="0" w:name="_GoBack"/>
+      <w:bookmarkEnd w:id="0"/>
+      <w:r>
+        <w:rPr>
+          <w:b/>
+          <w:i/>
+          <w:color w:val="FF0000"/>
+          <w:sz w:val="36"/>
+          <w:szCs w:val="36"/>
+        </w:rPr>
+        <w:t xml:space="preserve"> 14 Jan ‘18</w:t>
       </w:r>
     </w:p>
     <w:p>
@@ -342,19 +390,21 @@
           <w:szCs w:val="12"/>
         </w:rPr>
       </w:pPr>
-      <w:r>
-        <w:rPr>
-          <w:sz w:val="28"/>
-          <w:szCs w:val="12"/>
-        </w:rPr>
-        <w:t xml:space="preserve">1  </w:t>
-      </w:r>
-      <w:r>
-        <w:rPr>
-          <w:sz w:val="28"/>
-          <w:szCs w:val="12"/>
-        </w:rPr>
-        <w:t>John Anderson</w:t>
+      <w:proofErr w:type="gramStart"/>
+      <w:r>
+        <w:rPr>
+          <w:sz w:val="28"/>
+          <w:szCs w:val="12"/>
+        </w:rPr>
+        <w:t>1  John</w:t>
+      </w:r>
+      <w:proofErr w:type="gramEnd"/>
+      <w:r>
+        <w:rPr>
+          <w:sz w:val="28"/>
+          <w:szCs w:val="12"/>
+        </w:rPr>
+        <w:t xml:space="preserve"> Anderson</w:t>
       </w:r>
       <w:r>
         <w:rPr>
@@ -391,7 +441,15 @@
           <w:sz w:val="27"/>
           <w:szCs w:val="27"/>
         </w:rPr>
-        <w:t xml:space="preserve">.. 2  </w:t>
+        <w:t>.. 2</w:t>
+      </w:r>
+      <w:proofErr w:type="gramStart"/>
+      <w:r>
+        <w:rPr>
+          <w:sz w:val="27"/>
+          <w:szCs w:val="27"/>
+        </w:rPr>
+        <w:t xml:space="preserve">  </w:t>
       </w:r>
       <w:bookmarkStart w:id="1" w:name="AlbertHarleyAlAnderson1887"/>
       <w:r>
@@ -399,7 +457,15 @@
           <w:sz w:val="28"/>
           <w:szCs w:val="12"/>
         </w:rPr>
-        <w:t>Albert Harley (Al) Anderson</w:t>
+        <w:t>Albert</w:t>
+      </w:r>
+      <w:proofErr w:type="gramEnd"/>
+      <w:r>
+        <w:rPr>
+          <w:sz w:val="28"/>
+          <w:szCs w:val="12"/>
+        </w:rPr>
+        <w:t xml:space="preserve"> Harley (Al) Anderson</w:t>
       </w:r>
       <w:bookmarkEnd w:id="1"/>
       <w:r>
@@ -442,15 +508,68 @@
             <w:sz w:val="28"/>
             <w:szCs w:val="12"/>
           </w:rPr>
-          <w:t>Catherine Mahala Lucinda Nalley</w:t>
+          <w:t xml:space="preserve">Catherine </w:t>
         </w:r>
+        <w:proofErr w:type="spellStart"/>
+        <w:r>
+          <w:rPr>
+            <w:rStyle w:val="Hyperlink"/>
+            <w:b/>
+            <w:bCs/>
+            <w:color w:val="FF0000"/>
+            <w:sz w:val="28"/>
+            <w:szCs w:val="12"/>
+          </w:rPr>
+          <w:t>Mahala</w:t>
+        </w:r>
+        <w:proofErr w:type="spellEnd"/>
+        <w:r>
+          <w:rPr>
+            <w:rStyle w:val="Hyperlink"/>
+            <w:b/>
+            <w:bCs/>
+            <w:color w:val="FF0000"/>
+            <w:sz w:val="28"/>
+            <w:szCs w:val="12"/>
+          </w:rPr>
+          <w:t xml:space="preserve"> Lucinda </w:t>
+        </w:r>
+        <w:proofErr w:type="spellStart"/>
+        <w:r>
+          <w:rPr>
+            <w:rStyle w:val="Hyperlink"/>
+            <w:b/>
+            <w:bCs/>
+            <w:color w:val="FF0000"/>
+            <w:sz w:val="28"/>
+            <w:szCs w:val="12"/>
+          </w:rPr>
+          <w:t>Nalley</w:t>
+        </w:r>
+        <w:proofErr w:type="spellEnd"/>
       </w:hyperlink>
       <w:r>
         <w:rPr>
           <w:sz w:val="28"/>
           <w:szCs w:val="12"/>
         </w:rPr>
-        <w:t xml:space="preserve">  b: 1891  d: 1964 in Woodsfield, Monroe Co. Ohio</w:t>
+        <w:t xml:space="preserve">  b: </w:t>
+      </w:r>
+      <w:proofErr w:type="gramStart"/>
+      <w:r>
+        <w:rPr>
+          <w:sz w:val="28"/>
+          <w:szCs w:val="12"/>
+        </w:rPr>
+        <w:t>1891  d</w:t>
+      </w:r>
+      <w:proofErr w:type="gramEnd"/>
+      <w:r>
+        <w:rPr>
+          <w:sz w:val="28"/>
+          <w:szCs w:val="12"/>
+        </w:rPr>
+        <w:t>: 1964 in Woodsfield, Monroe Co. Ohio</w:t>
       </w:r>
     </w:p>
     <w:p>
@@ -473,65 +592,90 @@
           <w:sz w:val="27"/>
           <w:szCs w:val="27"/>
         </w:rPr>
-        <w:t xml:space="preserve">....... 3  </w:t>
-      </w:r>
-      <w:r>
-        <w:rPr>
-          <w:sz w:val="28"/>
-          <w:szCs w:val="12"/>
-        </w:rPr>
-        <w:t>Irma Lucille Anderson</w:t>
-      </w:r>
-      <w:r>
-        <w:rPr>
-          <w:sz w:val="28"/>
-          <w:szCs w:val="12"/>
-        </w:rPr>
-        <w:tab/>
-      </w:r>
-      <w:r>
-        <w:rPr>
-          <w:sz w:val="28"/>
-          <w:szCs w:val="12"/>
-        </w:rPr>
-        <w:tab/>
-      </w:r>
-    </w:p>
-    <w:p>
-      <w:pPr>
-        <w:tabs>
-          <w:tab w:val="left" w:pos="0"/>
-          <w:tab w:val="left" w:pos="122"/>
-          <w:tab w:val="left" w:pos="360"/>
-        </w:tabs>
-        <w:autoSpaceDE w:val="0"/>
-        <w:autoSpaceDN w:val="0"/>
-        <w:adjustRightInd w:val="0"/>
-        <w:rPr>
-          <w:sz w:val="28"/>
-          <w:szCs w:val="12"/>
-        </w:rPr>
-      </w:pPr>
+        <w:t>....... 3</w:t>
+      </w:r>
+      <w:proofErr w:type="gramStart"/>
       <w:r>
         <w:rPr>
           <w:sz w:val="27"/>
           <w:szCs w:val="27"/>
         </w:rPr>
-        <w:t>..</w:t>
-      </w:r>
+        <w:t xml:space="preserve">  </w:t>
+      </w:r>
+      <w:r>
+        <w:rPr>
+          <w:sz w:val="28"/>
+          <w:szCs w:val="12"/>
+        </w:rPr>
+        <w:t>Irma</w:t>
+      </w:r>
+      <w:proofErr w:type="gramEnd"/>
+      <w:r>
+        <w:rPr>
+          <w:sz w:val="28"/>
+          <w:szCs w:val="12"/>
+        </w:rPr>
+        <w:t xml:space="preserve"> Lucille Anderson</w:t>
+      </w:r>
+      <w:r>
+        <w:rPr>
+          <w:sz w:val="28"/>
+          <w:szCs w:val="12"/>
+        </w:rPr>
+        <w:tab/>
+      </w:r>
+      <w:r>
+        <w:rPr>
+          <w:sz w:val="28"/>
+          <w:szCs w:val="12"/>
+        </w:rPr>
+        <w:tab/>
+      </w:r>
+    </w:p>
+    <w:p>
+      <w:pPr>
+        <w:tabs>
+          <w:tab w:val="left" w:pos="0"/>
+          <w:tab w:val="left" w:pos="122"/>
+          <w:tab w:val="left" w:pos="360"/>
+        </w:tabs>
+        <w:autoSpaceDE w:val="0"/>
+        <w:autoSpaceDN w:val="0"/>
+        <w:adjustRightInd w:val="0"/>
+        <w:rPr>
+          <w:sz w:val="28"/>
+          <w:szCs w:val="12"/>
+        </w:rPr>
+      </w:pPr>
       <w:r>
         <w:rPr>
           <w:sz w:val="27"/>
           <w:szCs w:val="27"/>
         </w:rPr>
-        <w:t xml:space="preserve">..... 3  </w:t>
-      </w:r>
-      <w:r>
-        <w:rPr>
-          <w:sz w:val="28"/>
-          <w:szCs w:val="12"/>
-        </w:rPr>
-        <w:t>Beryl Lorie Anderson</w:t>
+        <w:t>....... 3</w:t>
+      </w:r>
+      <w:proofErr w:type="gramStart"/>
+      <w:r>
+        <w:rPr>
+          <w:sz w:val="27"/>
+          <w:szCs w:val="27"/>
+        </w:rPr>
+        <w:t xml:space="preserve">  </w:t>
+      </w:r>
+      <w:r>
+        <w:rPr>
+          <w:sz w:val="28"/>
+          <w:szCs w:val="12"/>
+        </w:rPr>
+        <w:t>Beryl</w:t>
+      </w:r>
+      <w:proofErr w:type="gramEnd"/>
+      <w:r>
+        <w:rPr>
+          <w:sz w:val="28"/>
+          <w:szCs w:val="12"/>
+        </w:rPr>
+        <w:t xml:space="preserve"> Lorie Anderson</w:t>
       </w:r>
       <w:r>
         <w:rPr>
@@ -570,7 +714,15 @@
           <w:sz w:val="27"/>
           <w:szCs w:val="27"/>
         </w:rPr>
-        <w:t xml:space="preserve">....... 3  </w:t>
+        <w:t>....... 3</w:t>
+      </w:r>
+      <w:proofErr w:type="gramStart"/>
+      <w:r>
+        <w:rPr>
+          <w:sz w:val="27"/>
+          <w:szCs w:val="27"/>
+        </w:rPr>
+        <w:t xml:space="preserve">  </w:t>
       </w:r>
       <w:bookmarkStart w:id="2" w:name="VioletMaudeAnderson1919"/>
       <w:r>
@@ -578,7 +730,15 @@
           <w:sz w:val="28"/>
           <w:szCs w:val="12"/>
         </w:rPr>
-        <w:t>Violet Maude Anderson</w:t>
+        <w:t>Violet</w:t>
+      </w:r>
+      <w:proofErr w:type="gramEnd"/>
+      <w:r>
+        <w:rPr>
+          <w:sz w:val="28"/>
+          <w:szCs w:val="12"/>
+        </w:rPr>
+        <w:t xml:space="preserve"> Maude Anderson</w:t>
       </w:r>
       <w:bookmarkEnd w:id="2"/>
       <w:r>
@@ -719,7 +879,48 @@
           <w:sz w:val="28"/>
           <w:szCs w:val="12"/>
         </w:rPr>
-        <w:t>Guy Evans Bott  b: 23 Apr 1923 in Woodsfield, Ohio  d: 20 Jan 1986 in Ohio Valley Medican Ctr., Wheeling, WV</w:t>
+        <w:t xml:space="preserve">Guy Evans </w:t>
+      </w:r>
+      <w:proofErr w:type="spellStart"/>
+      <w:proofErr w:type="gramStart"/>
+      <w:r>
+        <w:rPr>
+          <w:sz w:val="28"/>
+          <w:szCs w:val="12"/>
+        </w:rPr>
+        <w:t>Bott</w:t>
+      </w:r>
+      <w:proofErr w:type="spellEnd"/>
+      <w:r>
+        <w:rPr>
+          <w:sz w:val="28"/>
+          <w:szCs w:val="12"/>
+        </w:rPr>
+        <w:t xml:space="preserve">  b</w:t>
+      </w:r>
+      <w:proofErr w:type="gramEnd"/>
+      <w:r>
+        <w:rPr>
+          <w:sz w:val="28"/>
+          <w:szCs w:val="12"/>
+        </w:rPr>
+        <w:t xml:space="preserve">: 23 Apr 1923 in Woodsfield, Ohio  d: 20 Jan 1986 in Ohio Valley </w:t>
+      </w:r>
+      <w:proofErr w:type="spellStart"/>
+      <w:r>
+        <w:rPr>
+          <w:sz w:val="28"/>
+          <w:szCs w:val="12"/>
+        </w:rPr>
+        <w:t>Medican</w:t>
+      </w:r>
+      <w:proofErr w:type="spellEnd"/>
+      <w:r>
+        <w:rPr>
+          <w:sz w:val="28"/>
+          <w:szCs w:val="12"/>
+        </w:rPr>
+        <w:t xml:space="preserve"> Ctr., Wheeling, WV</w:t>
       </w:r>
     </w:p>
     <w:p>
@@ -742,58 +943,46 @@
           <w:sz w:val="27"/>
           <w:szCs w:val="27"/>
         </w:rPr>
-        <w:t xml:space="preserve">............ 4  </w:t>
-      </w:r>
-      <w:r>
-        <w:rPr>
-          <w:sz w:val="28"/>
-          <w:szCs w:val="12"/>
-        </w:rPr>
-        <w:t>John Anderson Bott  b: 23 Jun 1962</w:t>
-      </w:r>
-      <w:r>
-        <w:rPr>
-          <w:sz w:val="28"/>
-          <w:szCs w:val="12"/>
-        </w:rPr>
-        <w:tab/>
-      </w:r>
-    </w:p>
-    <w:p>
-      <w:pPr>
-        <w:tabs>
-          <w:tab w:val="left" w:pos="0"/>
-          <w:tab w:val="left" w:pos="122"/>
-          <w:tab w:val="left" w:pos="360"/>
-        </w:tabs>
-        <w:autoSpaceDE w:val="0"/>
-        <w:autoSpaceDN w:val="0"/>
-        <w:adjustRightInd w:val="0"/>
-        <w:rPr>
-          <w:sz w:val="28"/>
-          <w:szCs w:val="12"/>
-        </w:rPr>
-      </w:pPr>
+        <w:t>............ 4</w:t>
+      </w:r>
+      <w:proofErr w:type="gramStart"/>
       <w:r>
         <w:rPr>
           <w:sz w:val="27"/>
           <w:szCs w:val="27"/>
         </w:rPr>
-        <w:t xml:space="preserve">.. 2  </w:t>
-      </w:r>
-      <w:r>
-        <w:rPr>
-          <w:sz w:val="28"/>
-          <w:szCs w:val="12"/>
-        </w:rPr>
-        <w:t>Cora Anderson</w:t>
-      </w:r>
-      <w:r>
-        <w:rPr>
-          <w:sz w:val="28"/>
-          <w:szCs w:val="12"/>
-        </w:rPr>
-        <w:tab/>
+        <w:t xml:space="preserve">  </w:t>
+      </w:r>
+      <w:r>
+        <w:rPr>
+          <w:sz w:val="28"/>
+          <w:szCs w:val="12"/>
+        </w:rPr>
+        <w:t>John</w:t>
+      </w:r>
+      <w:proofErr w:type="gramEnd"/>
+      <w:r>
+        <w:rPr>
+          <w:sz w:val="28"/>
+          <w:szCs w:val="12"/>
+        </w:rPr>
+        <w:t xml:space="preserve"> Anderson </w:t>
+      </w:r>
+      <w:proofErr w:type="spellStart"/>
+      <w:r>
+        <w:rPr>
+          <w:sz w:val="28"/>
+          <w:szCs w:val="12"/>
+        </w:rPr>
+        <w:t>Bott</w:t>
+      </w:r>
+      <w:proofErr w:type="spellEnd"/>
+      <w:r>
+        <w:rPr>
+          <w:sz w:val="28"/>
+          <w:szCs w:val="12"/>
+        </w:rPr>
+        <w:t xml:space="preserve">  b: 23 Jun 1962</w:t>
       </w:r>
       <w:r>
         <w:rPr>
@@ -823,51 +1012,128 @@
           <w:sz w:val="27"/>
           <w:szCs w:val="27"/>
         </w:rPr>
-        <w:t xml:space="preserve">..... + </w:t>
-      </w:r>
-      <w:r>
-        <w:rPr>
-          <w:sz w:val="28"/>
-          <w:szCs w:val="12"/>
-        </w:rPr>
-        <w:t>E. Stempert</w:t>
-      </w:r>
-      <w:r>
-        <w:rPr>
-          <w:sz w:val="28"/>
-          <w:szCs w:val="12"/>
-        </w:rPr>
-        <w:tab/>
-      </w:r>
-      <w:r>
-        <w:rPr>
-          <w:sz w:val="28"/>
-          <w:szCs w:val="12"/>
-        </w:rPr>
-        <w:tab/>
-      </w:r>
-    </w:p>
-    <w:p>
-      <w:pPr>
-        <w:tabs>
-          <w:tab w:val="left" w:pos="0"/>
-          <w:tab w:val="left" w:pos="122"/>
-          <w:tab w:val="left" w:pos="360"/>
-        </w:tabs>
-        <w:autoSpaceDE w:val="0"/>
-        <w:autoSpaceDN w:val="0"/>
-        <w:adjustRightInd w:val="0"/>
-        <w:rPr>
-          <w:sz w:val="28"/>
-          <w:szCs w:val="12"/>
-        </w:rPr>
-      </w:pPr>
+        <w:t>.. 2</w:t>
+      </w:r>
+      <w:proofErr w:type="gramStart"/>
       <w:r>
         <w:rPr>
           <w:sz w:val="27"/>
           <w:szCs w:val="27"/>
         </w:rPr>
-        <w:t xml:space="preserve">.. 2  </w:t>
+        <w:t xml:space="preserve">  </w:t>
+      </w:r>
+      <w:r>
+        <w:rPr>
+          <w:sz w:val="28"/>
+          <w:szCs w:val="12"/>
+        </w:rPr>
+        <w:t>Cora</w:t>
+      </w:r>
+      <w:proofErr w:type="gramEnd"/>
+      <w:r>
+        <w:rPr>
+          <w:sz w:val="28"/>
+          <w:szCs w:val="12"/>
+        </w:rPr>
+        <w:t xml:space="preserve"> Anderson</w:t>
+      </w:r>
+      <w:r>
+        <w:rPr>
+          <w:sz w:val="28"/>
+          <w:szCs w:val="12"/>
+        </w:rPr>
+        <w:tab/>
+      </w:r>
+      <w:r>
+        <w:rPr>
+          <w:sz w:val="28"/>
+          <w:szCs w:val="12"/>
+        </w:rPr>
+        <w:tab/>
+      </w:r>
+    </w:p>
+    <w:p>
+      <w:pPr>
+        <w:tabs>
+          <w:tab w:val="left" w:pos="0"/>
+          <w:tab w:val="left" w:pos="122"/>
+          <w:tab w:val="left" w:pos="360"/>
+        </w:tabs>
+        <w:autoSpaceDE w:val="0"/>
+        <w:autoSpaceDN w:val="0"/>
+        <w:adjustRightInd w:val="0"/>
+        <w:rPr>
+          <w:sz w:val="28"/>
+          <w:szCs w:val="12"/>
+        </w:rPr>
+      </w:pPr>
+      <w:r>
+        <w:rPr>
+          <w:sz w:val="27"/>
+          <w:szCs w:val="27"/>
+        </w:rPr>
+        <w:t xml:space="preserve">..... + </w:t>
+      </w:r>
+      <w:r>
+        <w:rPr>
+          <w:sz w:val="28"/>
+          <w:szCs w:val="12"/>
+        </w:rPr>
+        <w:t xml:space="preserve">E. </w:t>
+      </w:r>
+      <w:proofErr w:type="spellStart"/>
+      <w:r>
+        <w:rPr>
+          <w:sz w:val="28"/>
+          <w:szCs w:val="12"/>
+        </w:rPr>
+        <w:t>Stempert</w:t>
+      </w:r>
+      <w:proofErr w:type="spellEnd"/>
+      <w:r>
+        <w:rPr>
+          <w:sz w:val="28"/>
+          <w:szCs w:val="12"/>
+        </w:rPr>
+        <w:tab/>
+      </w:r>
+      <w:r>
+        <w:rPr>
+          <w:sz w:val="28"/>
+          <w:szCs w:val="12"/>
+        </w:rPr>
+        <w:tab/>
+      </w:r>
+    </w:p>
+    <w:p>
+      <w:pPr>
+        <w:tabs>
+          <w:tab w:val="left" w:pos="0"/>
+          <w:tab w:val="left" w:pos="122"/>
+          <w:tab w:val="left" w:pos="360"/>
+        </w:tabs>
+        <w:autoSpaceDE w:val="0"/>
+        <w:autoSpaceDN w:val="0"/>
+        <w:adjustRightInd w:val="0"/>
+        <w:rPr>
+          <w:sz w:val="28"/>
+          <w:szCs w:val="12"/>
+        </w:rPr>
+      </w:pPr>
+      <w:r>
+        <w:rPr>
+          <w:sz w:val="27"/>
+          <w:szCs w:val="27"/>
+        </w:rPr>
+        <w:t>.. 2</w:t>
+      </w:r>
+      <w:proofErr w:type="gramStart"/>
+      <w:r>
+        <w:rPr>
+          <w:sz w:val="27"/>
+          <w:szCs w:val="27"/>
+        </w:rPr>
+        <w:t xml:space="preserve">  </w:t>
       </w:r>
       <w:bookmarkStart w:id="3" w:name="JamesAnderson"/>
       <w:r>
@@ -875,7 +1141,15 @@
           <w:sz w:val="28"/>
           <w:szCs w:val="12"/>
         </w:rPr>
-        <w:t>James Anderson</w:t>
+        <w:t>James</w:t>
+      </w:r>
+      <w:proofErr w:type="gramEnd"/>
+      <w:r>
+        <w:rPr>
+          <w:sz w:val="28"/>
+          <w:szCs w:val="12"/>
+        </w:rPr>
+        <w:t xml:space="preserve"> Anderson</w:t>
       </w:r>
       <w:bookmarkEnd w:id="3"/>
       <w:r>
@@ -925,15 +1199,44 @@
             <w:sz w:val="28"/>
             <w:szCs w:val="12"/>
           </w:rPr>
-          <w:t>Lydia Mobberly</w:t>
+          <w:t xml:space="preserve">Lydia </w:t>
         </w:r>
+        <w:proofErr w:type="spellStart"/>
+        <w:r>
+          <w:rPr>
+            <w:rStyle w:val="Hyperlink"/>
+            <w:b/>
+            <w:bCs/>
+            <w:color w:val="FF0000"/>
+            <w:sz w:val="28"/>
+            <w:szCs w:val="12"/>
+          </w:rPr>
+          <w:t>Mobberly</w:t>
+        </w:r>
+        <w:proofErr w:type="spellEnd"/>
       </w:hyperlink>
       <w:r>
         <w:rPr>
           <w:sz w:val="28"/>
           <w:szCs w:val="12"/>
         </w:rPr>
-        <w:t xml:space="preserve">  b: 1868  d: 1959</w:t>
+        <w:t xml:space="preserve">  b: </w:t>
+      </w:r>
+      <w:proofErr w:type="gramStart"/>
+      <w:r>
+        <w:rPr>
+          <w:sz w:val="28"/>
+          <w:szCs w:val="12"/>
+        </w:rPr>
+        <w:t>1868  d</w:t>
+      </w:r>
+      <w:proofErr w:type="gramEnd"/>
+      <w:r>
+        <w:rPr>
+          <w:sz w:val="28"/>
+          <w:szCs w:val="12"/>
+        </w:rPr>
+        <w:t>: 1959</w:t>
       </w:r>
     </w:p>
     <w:p>
@@ -1054,16 +1357,7 @@
             <w:bCs/>
             <w:sz w:val="32"/>
           </w:rPr>
-          <w:t>Click here for t</w:t>
-        </w:r>
-        <w:r>
-          <w:rPr>
-            <w:rStyle w:val="Hyperlink"/>
-            <w:b/>
-            <w:bCs/>
-            <w:sz w:val="32"/>
-          </w:rPr>
-          <w:t>he Short-Cut Table of Contents</w:t>
+          <w:t>Click here for the Short-Cut Table of Contents</w:t>
         </w:r>
       </w:hyperlink>
     </w:p>

</xml_diff>